<commit_message>
Ready For Grading - Hi Kyle
</commit_message>
<xml_diff>
--- a/Assets/Documentation/GDD.docx
+++ b/Assets/Documentation/GDD.docx
@@ -2744,9 +2744,8 @@
       <w:pPr>
         <w:spacing w:after="0" w:line="240" w:lineRule="auto"/>
         <w:rPr>
-          <w:rFonts w:ascii="Times New Roman" w:eastAsia="Times New Roman" w:hAnsi="Times New Roman" w:cs="Times New Roman"/>
-          <w:sz w:val="24"/>
-          <w:szCs w:val="24"/>
+          <w:rFonts w:ascii="Arial" w:eastAsia="Times New Roman" w:hAnsi="Arial" w:cs="Arial"/>
+          <w:color w:val="000000"/>
         </w:rPr>
       </w:pPr>
       <w:r>
@@ -2756,6 +2755,16 @@
         </w:rPr>
         <w:t>Must be able to run unity engine.</w:t>
       </w:r>
+    </w:p>
+    <w:p>
+      <w:pPr>
+        <w:spacing w:after="0" w:line="240" w:lineRule="auto"/>
+        <w:rPr>
+          <w:rFonts w:ascii="Times New Roman" w:eastAsia="Times New Roman" w:hAnsi="Times New Roman" w:cs="Times New Roman"/>
+          <w:sz w:val="24"/>
+          <w:szCs w:val="24"/>
+        </w:rPr>
+      </w:pPr>
     </w:p>
     <w:p>
       <w:pPr>

</xml_diff>